<commit_message>
Correction of errors in the report📝
</commit_message>
<xml_diff>
--- a/Doc1.docx
+++ b/Doc1.docx
@@ -5,9 +5,736 @@
     <w:p>
       <w:pPr>
         <w:ind w:left="0"/>
-        <w:jc w:val="left"/>
-      </w:pPr>
-      <w:r>
+        <w:jc w:val="center"/>
+        <w:rPr>
+          <w:rFonts w:eastAsia="Times New Roman"/>
+          <w:sz w:val="24"/>
+          <w:szCs w:val="24"/>
+          <w:lang w:eastAsia="ru-RU"/>
+        </w:rPr>
+      </w:pPr>
+      <w:r>
+        <w:rPr>
+          <w:rFonts w:eastAsia="Times New Roman"/>
+          <w:b/>
+          <w:bCs/>
+          <w:color w:val="000000"/>
+          <w:lang w:eastAsia="ru-RU"/>
+        </w:rPr>
+        <w:t>МИНИСТЕРСТВО ЦИФРОВОГО РАЗВИТИЯ, СВЯЗИ И МАССОВЫХ КОММУНИКАЦИЙ РОССИЙСКОЙ ФЕДЕРАЦИИ</w:t>
+      </w:r>
+    </w:p>
+    <w:p>
+      <w:pPr>
+        <w:ind w:left="0"/>
+        <w:jc w:val="center"/>
+        <w:rPr>
+          <w:rFonts w:eastAsia="Times New Roman"/>
+          <w:sz w:val="24"/>
+          <w:szCs w:val="24"/>
+          <w:lang w:eastAsia="ru-RU"/>
+        </w:rPr>
+      </w:pPr>
+      <w:r>
+        <w:rPr>
+          <w:rFonts w:eastAsia="Times New Roman"/>
+          <w:color w:val="000000"/>
+          <w:lang w:eastAsia="ru-RU"/>
+        </w:rPr>
+        <w:t>Ордена Трудового Красного Знамени федеральное государственное </w:t>
+      </w:r>
+    </w:p>
+    <w:p>
+      <w:pPr>
+        <w:ind w:left="0"/>
+        <w:jc w:val="center"/>
+        <w:rPr>
+          <w:rFonts w:eastAsia="Times New Roman"/>
+          <w:sz w:val="24"/>
+          <w:szCs w:val="24"/>
+          <w:lang w:eastAsia="ru-RU"/>
+        </w:rPr>
+      </w:pPr>
+      <w:r>
+        <w:rPr>
+          <w:rFonts w:eastAsia="Times New Roman"/>
+          <w:color w:val="000000"/>
+          <w:lang w:eastAsia="ru-RU"/>
+        </w:rPr>
+        <w:t>бюджетное образовательное учреждение высшего образования</w:t>
+      </w:r>
+    </w:p>
+    <w:p>
+      <w:pPr>
+        <w:ind w:left="0"/>
+        <w:jc w:val="center"/>
+        <w:rPr>
+          <w:rFonts w:eastAsia="Times New Roman"/>
+          <w:sz w:val="24"/>
+          <w:szCs w:val="24"/>
+          <w:lang w:eastAsia="ru-RU"/>
+        </w:rPr>
+      </w:pPr>
+      <w:r>
+        <w:rPr>
+          <w:rFonts w:eastAsia="Times New Roman"/>
+          <w:color w:val="000000"/>
+          <w:lang w:eastAsia="ru-RU"/>
+        </w:rPr>
+        <w:t>«Московский технический университет связи и информатики»</w:t>
+      </w:r>
+    </w:p>
+    <w:p>
+      <w:pPr>
+        <w:ind w:left="0"/>
+        <w:jc w:val="center"/>
+        <w:rPr>
+          <w:rFonts w:eastAsia="Times New Roman"/>
+          <w:sz w:val="24"/>
+          <w:szCs w:val="24"/>
+          <w:lang w:eastAsia="ru-RU"/>
+        </w:rPr>
+      </w:pPr>
+      <w:r>
+        <w:rPr>
+          <w:rFonts w:eastAsia="Times New Roman"/>
+          <w:color w:val="000000"/>
+          <w:lang w:eastAsia="ru-RU"/>
+        </w:rPr>
+        <w:t>(МТУСИ)</w:t>
+      </w:r>
+    </w:p>
+    <w:p>
+      <w:pPr>
+        <w:ind w:left="0"/>
+        <w:jc w:val="left"/>
+        <w:rPr>
+          <w:rFonts w:eastAsia="Times New Roman"/>
+          <w:sz w:val="24"/>
+          <w:szCs w:val="24"/>
+          <w:lang w:eastAsia="ru-RU"/>
+        </w:rPr>
+      </w:pPr>
+    </w:p>
+    <w:p>
+      <w:pPr>
+        <w:ind w:left="0"/>
+        <w:jc w:val="center"/>
+        <w:rPr>
+          <w:rFonts w:eastAsia="Times New Roman"/>
+          <w:sz w:val="24"/>
+          <w:szCs w:val="24"/>
+          <w:lang w:eastAsia="ru-RU"/>
+        </w:rPr>
+      </w:pPr>
+      <w:r>
+        <w:rPr>
+          <w:rFonts w:eastAsia="Times New Roman"/>
+          <w:color w:val="000000"/>
+          <w:lang w:eastAsia="ru-RU"/>
+        </w:rPr>
+        <w:t>Кафедра «</w:t>
+      </w:r>
+      <w:r>
+        <w:rPr>
+          <w:rFonts w:eastAsia="Times New Roman"/>
+          <w:color w:val="000000"/>
+          <w:lang w:eastAsia="ru-RU"/>
+        </w:rPr>
+        <w:t>КИС</w:t>
+      </w:r>
+      <w:r>
+        <w:rPr>
+          <w:rFonts w:eastAsia="Times New Roman"/>
+          <w:color w:val="000000"/>
+          <w:lang w:eastAsia="ru-RU"/>
+        </w:rPr>
+        <w:t>»</w:t>
+      </w:r>
+    </w:p>
+    <w:p>
+      <w:pPr>
+        <w:spacing w:after="240"/>
+        <w:ind w:left="0"/>
+        <w:jc w:val="left"/>
+        <w:rPr>
+          <w:rFonts w:eastAsia="Times New Roman"/>
+          <w:sz w:val="24"/>
+          <w:szCs w:val="24"/>
+          <w:lang w:eastAsia="ru-RU"/>
+        </w:rPr>
+      </w:pPr>
+      <w:r>
+        <w:rPr>
+          <w:rFonts w:eastAsia="Times New Roman"/>
+          <w:sz w:val="24"/>
+          <w:szCs w:val="24"/>
+          <w:lang w:eastAsia="ru-RU"/>
+        </w:rPr>
+        <w:br/>
+      </w:r>
+      <w:r>
+        <w:rPr>
+          <w:rFonts w:eastAsia="Times New Roman"/>
+          <w:sz w:val="24"/>
+          <w:szCs w:val="24"/>
+          <w:lang w:eastAsia="ru-RU"/>
+        </w:rPr>
+        <w:br/>
+      </w:r>
+      <w:r>
+        <w:rPr>
+          <w:rFonts w:eastAsia="Times New Roman"/>
+          <w:sz w:val="24"/>
+          <w:szCs w:val="24"/>
+          <w:lang w:eastAsia="ru-RU"/>
+        </w:rPr>
+        <w:br/>
+      </w:r>
+      <w:r>
+        <w:rPr>
+          <w:rFonts w:eastAsia="Times New Roman"/>
+          <w:sz w:val="24"/>
+          <w:szCs w:val="24"/>
+          <w:lang w:eastAsia="ru-RU"/>
+        </w:rPr>
+        <w:br/>
+      </w:r>
+      <w:r>
+        <w:rPr>
+          <w:rFonts w:eastAsia="Times New Roman"/>
+          <w:sz w:val="24"/>
+          <w:szCs w:val="24"/>
+          <w:lang w:eastAsia="ru-RU"/>
+        </w:rPr>
+        <w:br/>
+      </w:r>
+      <w:r>
+        <w:rPr>
+          <w:rFonts w:eastAsia="Times New Roman"/>
+          <w:sz w:val="24"/>
+          <w:szCs w:val="24"/>
+          <w:lang w:eastAsia="ru-RU"/>
+        </w:rPr>
+        <w:br/>
+      </w:r>
+      <w:r>
+        <w:rPr>
+          <w:rFonts w:eastAsia="Times New Roman"/>
+          <w:sz w:val="24"/>
+          <w:szCs w:val="24"/>
+          <w:lang w:eastAsia="ru-RU"/>
+        </w:rPr>
+        <w:br/>
+      </w:r>
+    </w:p>
+    <w:p>
+      <w:pPr>
+        <w:ind w:left="0"/>
+        <w:jc w:val="center"/>
+        <w:rPr>
+          <w:rFonts w:eastAsia="Times New Roman"/>
+          <w:sz w:val="24"/>
+          <w:szCs w:val="24"/>
+          <w:lang w:eastAsia="ru-RU"/>
+        </w:rPr>
+      </w:pPr>
+      <w:r>
+        <w:rPr>
+          <w:rFonts w:eastAsia="Times New Roman"/>
+          <w:color w:val="000000"/>
+          <w:lang w:eastAsia="ru-RU"/>
+        </w:rPr>
+        <w:t xml:space="preserve">Отчет по 1 </w:t>
+      </w:r>
+      <w:r>
+        <w:rPr>
+          <w:rFonts w:eastAsia="Times New Roman"/>
+          <w:color w:val="000000"/>
+          <w:lang w:eastAsia="ru-RU"/>
+        </w:rPr>
+        <w:t>лабораторной работе</w:t>
+      </w:r>
+    </w:p>
+    <w:p>
+      <w:pPr>
+        <w:ind w:left="0"/>
+        <w:jc w:val="center"/>
+        <w:rPr>
+          <w:rFonts w:eastAsia="Times New Roman"/>
+          <w:sz w:val="24"/>
+          <w:szCs w:val="24"/>
+          <w:lang w:eastAsia="ru-RU"/>
+        </w:rPr>
+      </w:pPr>
+      <w:r>
+        <w:rPr>
+          <w:rFonts w:eastAsia="Times New Roman"/>
+          <w:color w:val="000000"/>
+          <w:lang w:eastAsia="ru-RU"/>
+        </w:rPr>
+        <w:t>По предмету: «</w:t>
+      </w:r>
+      <w:r>
+        <w:rPr>
+          <w:rFonts w:eastAsia="Times New Roman"/>
+          <w:color w:val="000000"/>
+          <w:lang w:eastAsia="ru-RU"/>
+        </w:rPr>
+        <w:t>Основы Программирования в Корпоративных информационных системах</w:t>
+      </w:r>
+      <w:r>
+        <w:rPr>
+          <w:rFonts w:eastAsia="Times New Roman"/>
+          <w:color w:val="000000"/>
+          <w:lang w:eastAsia="ru-RU"/>
+        </w:rPr>
+        <w:t>»</w:t>
+      </w:r>
+    </w:p>
+    <w:p>
+      <w:pPr>
+        <w:spacing w:after="240"/>
+        <w:ind w:left="0"/>
+        <w:jc w:val="left"/>
+        <w:rPr>
+          <w:rFonts w:eastAsia="Times New Roman"/>
+          <w:sz w:val="24"/>
+          <w:szCs w:val="24"/>
+          <w:lang w:eastAsia="ru-RU"/>
+        </w:rPr>
+      </w:pPr>
+      <w:r>
+        <w:rPr>
+          <w:rFonts w:eastAsia="Times New Roman"/>
+          <w:sz w:val="24"/>
+          <w:szCs w:val="24"/>
+          <w:lang w:eastAsia="ru-RU"/>
+        </w:rPr>
+        <w:br/>
+      </w:r>
+      <w:r>
+        <w:rPr>
+          <w:rFonts w:eastAsia="Times New Roman"/>
+          <w:sz w:val="24"/>
+          <w:szCs w:val="24"/>
+          <w:lang w:eastAsia="ru-RU"/>
+        </w:rPr>
+        <w:br/>
+      </w:r>
+      <w:r>
+        <w:rPr>
+          <w:rFonts w:eastAsia="Times New Roman"/>
+          <w:sz w:val="24"/>
+          <w:szCs w:val="24"/>
+          <w:lang w:eastAsia="ru-RU"/>
+        </w:rPr>
+        <w:br/>
+      </w:r>
+      <w:r>
+        <w:rPr>
+          <w:rFonts w:eastAsia="Times New Roman"/>
+          <w:sz w:val="24"/>
+          <w:szCs w:val="24"/>
+          <w:lang w:eastAsia="ru-RU"/>
+        </w:rPr>
+        <w:br/>
+      </w:r>
+      <w:r>
+        <w:rPr>
+          <w:rFonts w:eastAsia="Times New Roman"/>
+          <w:sz w:val="24"/>
+          <w:szCs w:val="24"/>
+          <w:lang w:eastAsia="ru-RU"/>
+        </w:rPr>
+        <w:br/>
+      </w:r>
+      <w:r>
+        <w:rPr>
+          <w:rFonts w:eastAsia="Times New Roman"/>
+          <w:sz w:val="24"/>
+          <w:szCs w:val="24"/>
+          <w:lang w:eastAsia="ru-RU"/>
+        </w:rPr>
+        <w:br/>
+      </w:r>
+      <w:r>
+        <w:rPr>
+          <w:rFonts w:eastAsia="Times New Roman"/>
+          <w:sz w:val="24"/>
+          <w:szCs w:val="24"/>
+          <w:lang w:eastAsia="ru-RU"/>
+        </w:rPr>
+        <w:br/>
+      </w:r>
+      <w:r>
+        <w:rPr>
+          <w:rFonts w:eastAsia="Times New Roman"/>
+          <w:sz w:val="24"/>
+          <w:szCs w:val="24"/>
+          <w:lang w:eastAsia="ru-RU"/>
+        </w:rPr>
+        <w:br/>
+      </w:r>
+    </w:p>
+    <w:tbl>
+      <w:tblPr>
+        <w:tblW w:w="0" w:type="auto"/>
+        <w:jc w:val="right"/>
+        <w:tblCellMar>
+          <w:top w:w="15" w:type="dxa"/>
+          <w:left w:w="15" w:type="dxa"/>
+          <w:bottom w:w="15" w:type="dxa"/>
+          <w:right w:w="15" w:type="dxa"/>
+        </w:tblCellMar>
+        <w:tblLook w:val="04A0" w:firstRow="1" w:lastRow="0" w:firstColumn="1" w:lastColumn="0" w:noHBand="0" w:noVBand="1"/>
+      </w:tblPr>
+      <w:tblGrid>
+        <w:gridCol w:w="1608"/>
+        <w:gridCol w:w="3010"/>
+      </w:tblGrid>
+      <w:tr>
+        <w:trPr>
+          <w:trHeight w:val="959"/>
+          <w:jc w:val="right"/>
+        </w:trPr>
+        <w:tc>
+          <w:tcPr>
+            <w:tcW w:w="0" w:type="auto"/>
+            <w:tcMar>
+              <w:top w:w="0" w:type="dxa"/>
+              <w:left w:w="108" w:type="dxa"/>
+              <w:bottom w:w="0" w:type="dxa"/>
+              <w:right w:w="108" w:type="dxa"/>
+            </w:tcMar>
+            <w:hideMark/>
+          </w:tcPr>
+          <w:p>
+            <w:pPr>
+              <w:ind w:left="0"/>
+              <w:jc w:val="left"/>
+              <w:rPr>
+                <w:rFonts w:eastAsia="Times New Roman"/>
+                <w:sz w:val="24"/>
+                <w:szCs w:val="24"/>
+                <w:lang w:eastAsia="ru-RU"/>
+              </w:rPr>
+            </w:pPr>
+            <w:r>
+              <w:rPr>
+                <w:rFonts w:eastAsia="Times New Roman"/>
+                <w:color w:val="000000"/>
+                <w:lang w:eastAsia="ru-RU"/>
+              </w:rPr>
+              <w:t>Выполнил: </w:t>
+            </w:r>
+          </w:p>
+        </w:tc>
+        <w:tc>
+          <w:tcPr>
+            <w:tcW w:w="0" w:type="auto"/>
+            <w:tcMar>
+              <w:top w:w="0" w:type="dxa"/>
+              <w:left w:w="108" w:type="dxa"/>
+              <w:bottom w:w="0" w:type="dxa"/>
+              <w:right w:w="108" w:type="dxa"/>
+            </w:tcMar>
+            <w:hideMark/>
+          </w:tcPr>
+          <w:p>
+            <w:pPr>
+              <w:ind w:left="0"/>
+              <w:jc w:val="left"/>
+              <w:rPr>
+                <w:rFonts w:eastAsia="Times New Roman"/>
+                <w:sz w:val="24"/>
+                <w:szCs w:val="24"/>
+                <w:lang w:eastAsia="ru-RU"/>
+              </w:rPr>
+            </w:pPr>
+            <w:r>
+              <w:rPr>
+                <w:rFonts w:eastAsia="Times New Roman"/>
+                <w:color w:val="000000"/>
+                <w:lang w:eastAsia="ru-RU"/>
+              </w:rPr>
+              <w:t>    студент группы</w:t>
+            </w:r>
+          </w:p>
+          <w:p>
+            <w:pPr>
+              <w:ind w:left="0"/>
+              <w:jc w:val="right"/>
+              <w:rPr>
+                <w:rFonts w:eastAsia="Times New Roman"/>
+                <w:sz w:val="24"/>
+                <w:szCs w:val="24"/>
+                <w:lang w:eastAsia="ru-RU"/>
+              </w:rPr>
+            </w:pPr>
+            <w:r>
+              <w:rPr>
+                <w:rFonts w:eastAsia="Times New Roman"/>
+                <w:color w:val="000000"/>
+                <w:lang w:eastAsia="ru-RU"/>
+              </w:rPr>
+              <w:t>БВТ2205 Макаров И.В.</w:t>
+            </w:r>
+          </w:p>
+        </w:tc>
+      </w:tr>
+      <w:tr>
+        <w:trPr>
+          <w:trHeight w:val="238"/>
+          <w:jc w:val="right"/>
+        </w:trPr>
+        <w:tc>
+          <w:tcPr>
+            <w:tcW w:w="0" w:type="auto"/>
+            <w:tcMar>
+              <w:top w:w="0" w:type="dxa"/>
+              <w:left w:w="108" w:type="dxa"/>
+              <w:bottom w:w="0" w:type="dxa"/>
+              <w:right w:w="108" w:type="dxa"/>
+            </w:tcMar>
+            <w:hideMark/>
+          </w:tcPr>
+          <w:p>
+            <w:pPr>
+              <w:ind w:left="0"/>
+              <w:jc w:val="left"/>
+              <w:rPr>
+                <w:rFonts w:eastAsia="Times New Roman"/>
+                <w:sz w:val="24"/>
+                <w:szCs w:val="24"/>
+                <w:lang w:eastAsia="ru-RU"/>
+              </w:rPr>
+            </w:pPr>
+            <w:r>
+              <w:rPr>
+                <w:rFonts w:eastAsia="Times New Roman"/>
+                <w:color w:val="000000"/>
+                <w:lang w:eastAsia="ru-RU"/>
+              </w:rPr>
+              <w:t>Проверил:</w:t>
+            </w:r>
+          </w:p>
+        </w:tc>
+        <w:tc>
+          <w:tcPr>
+            <w:tcW w:w="0" w:type="auto"/>
+            <w:tcMar>
+              <w:top w:w="0" w:type="dxa"/>
+              <w:left w:w="108" w:type="dxa"/>
+              <w:bottom w:w="0" w:type="dxa"/>
+              <w:right w:w="108" w:type="dxa"/>
+            </w:tcMar>
+            <w:hideMark/>
+          </w:tcPr>
+          <w:p>
+            <w:pPr>
+              <w:ind w:left="0"/>
+              <w:jc w:val="center"/>
+              <w:rPr>
+                <w:rFonts w:eastAsia="Times New Roman"/>
+                <w:sz w:val="24"/>
+                <w:szCs w:val="24"/>
+                <w:lang w:eastAsia="ru-RU"/>
+              </w:rPr>
+            </w:pPr>
+            <w:r>
+              <w:rPr>
+                <w:rFonts w:eastAsia="Times New Roman"/>
+                <w:color w:val="000000"/>
+                <w:lang w:eastAsia="ru-RU"/>
+              </w:rPr>
+              <w:t xml:space="preserve"> </w:t>
+            </w:r>
+            <w:r>
+              <w:rPr>
+                <w:rFonts w:eastAsia="Times New Roman"/>
+                <w:color w:val="000000"/>
+                <w:lang w:eastAsia="ru-RU"/>
+              </w:rPr>
+              <w:t>Игнатов</w:t>
+            </w:r>
+            <w:r>
+              <w:rPr>
+                <w:rFonts w:eastAsia="Times New Roman"/>
+                <w:color w:val="000000"/>
+                <w:lang w:eastAsia="ru-RU"/>
+              </w:rPr>
+              <w:t xml:space="preserve"> Д.В.</w:t>
+            </w:r>
+          </w:p>
+        </w:tc>
+      </w:tr>
+    </w:tbl>
+    <w:p>
+      <w:pPr>
+        <w:spacing w:after="240"/>
+        <w:ind w:left="0"/>
+        <w:jc w:val="left"/>
+        <w:rPr>
+          <w:rFonts w:eastAsia="Times New Roman"/>
+          <w:sz w:val="24"/>
+          <w:szCs w:val="24"/>
+          <w:lang w:eastAsia="ru-RU"/>
+        </w:rPr>
+      </w:pPr>
+      <w:r>
+        <w:rPr>
+          <w:rFonts w:eastAsia="Times New Roman"/>
+          <w:sz w:val="24"/>
+          <w:szCs w:val="24"/>
+          <w:lang w:eastAsia="ru-RU"/>
+        </w:rPr>
+        <w:br/>
+      </w:r>
+      <w:r>
+        <w:rPr>
+          <w:rFonts w:eastAsia="Times New Roman"/>
+          <w:sz w:val="24"/>
+          <w:szCs w:val="24"/>
+          <w:lang w:eastAsia="ru-RU"/>
+        </w:rPr>
+        <w:br/>
+      </w:r>
+      <w:r>
+        <w:rPr>
+          <w:rFonts w:eastAsia="Times New Roman"/>
+          <w:sz w:val="24"/>
+          <w:szCs w:val="24"/>
+          <w:lang w:eastAsia="ru-RU"/>
+        </w:rPr>
+        <w:br/>
+      </w:r>
+      <w:r>
+        <w:rPr>
+          <w:rFonts w:eastAsia="Times New Roman"/>
+          <w:sz w:val="24"/>
+          <w:szCs w:val="24"/>
+          <w:lang w:eastAsia="ru-RU"/>
+        </w:rPr>
+        <w:br/>
+      </w:r>
+      <w:r>
+        <w:rPr>
+          <w:rFonts w:eastAsia="Times New Roman"/>
+          <w:sz w:val="24"/>
+          <w:szCs w:val="24"/>
+          <w:lang w:eastAsia="ru-RU"/>
+        </w:rPr>
+        <w:br/>
+      </w:r>
+      <w:r>
+        <w:rPr>
+          <w:rFonts w:eastAsia="Times New Roman"/>
+          <w:sz w:val="24"/>
+          <w:szCs w:val="24"/>
+          <w:lang w:eastAsia="ru-RU"/>
+        </w:rPr>
+        <w:br/>
+      </w:r>
+      <w:r>
+        <w:rPr>
+          <w:rFonts w:eastAsia="Times New Roman"/>
+          <w:sz w:val="24"/>
+          <w:szCs w:val="24"/>
+          <w:lang w:eastAsia="ru-RU"/>
+        </w:rPr>
+        <w:br/>
+      </w:r>
+      <w:r>
+        <w:rPr>
+          <w:rFonts w:eastAsia="Times New Roman"/>
+          <w:sz w:val="24"/>
+          <w:szCs w:val="24"/>
+          <w:lang w:eastAsia="ru-RU"/>
+        </w:rPr>
+        <w:br/>
+      </w:r>
+    </w:p>
+    <w:p>
+      <w:pPr>
+        <w:ind w:left="0"/>
+        <w:jc w:val="center"/>
+        <w:rPr>
+          <w:rFonts w:eastAsia="Times New Roman"/>
+          <w:color w:val="000000"/>
+          <w:lang w:eastAsia="ru-RU"/>
+        </w:rPr>
+      </w:pPr>
+    </w:p>
+    <w:p>
+      <w:pPr>
+        <w:ind w:left="0"/>
+        <w:jc w:val="center"/>
+        <w:rPr>
+          <w:rFonts w:eastAsia="Times New Roman"/>
+          <w:color w:val="000000"/>
+          <w:lang w:eastAsia="ru-RU"/>
+        </w:rPr>
+      </w:pPr>
+    </w:p>
+    <w:p>
+      <w:pPr>
+        <w:ind w:left="0"/>
+        <w:jc w:val="center"/>
+        <w:rPr>
+          <w:rFonts w:eastAsia="Times New Roman"/>
+          <w:color w:val="000000"/>
+          <w:lang w:eastAsia="ru-RU"/>
+        </w:rPr>
+      </w:pPr>
+    </w:p>
+    <w:p>
+      <w:pPr>
+        <w:ind w:left="0"/>
+        <w:jc w:val="center"/>
+        <w:rPr>
+          <w:rFonts w:eastAsia="Times New Roman"/>
+          <w:sz w:val="24"/>
+          <w:szCs w:val="24"/>
+          <w:lang w:eastAsia="ru-RU"/>
+        </w:rPr>
+      </w:pPr>
+      <w:r>
+        <w:rPr>
+          <w:rFonts w:eastAsia="Times New Roman"/>
+          <w:color w:val="000000"/>
+          <w:lang w:eastAsia="ru-RU"/>
+        </w:rPr>
+        <w:t>Москва</w:t>
+      </w:r>
+    </w:p>
+    <w:p>
+      <w:pPr>
+        <w:ind w:left="0"/>
+        <w:jc w:val="center"/>
+        <w:rPr>
+          <w:rFonts w:eastAsia="Times New Roman"/>
+          <w:sz w:val="24"/>
+          <w:szCs w:val="24"/>
+          <w:lang w:eastAsia="ru-RU"/>
+        </w:rPr>
+      </w:pPr>
+      <w:r>
+        <w:rPr>
+          <w:rFonts w:eastAsia="Times New Roman"/>
+          <w:color w:val="000000"/>
+          <w:lang w:eastAsia="ru-RU"/>
+        </w:rPr>
+        <w:t>2024</w:t>
+      </w:r>
+    </w:p>
+    <w:p>
+      <w:pPr>
+        <w:ind w:left="0"/>
+        <w:jc w:val="center"/>
+      </w:pPr>
+      <w:r>
+        <w:lastRenderedPageBreak/>
         <w:pict>
           <v:shapetype id="_x0000_t75" coordsize="21600,21600" o:spt="75" o:preferrelative="t" path="m@4@5l@4@11@9@11@9@5xe" filled="f" stroked="f">
             <v:stroke joinstyle="miter"/>
@@ -39,6 +766,30 @@
         <w:ind w:left="0"/>
         <w:jc w:val="left"/>
       </w:pPr>
+      <w:r>
+        <w:t>Рис</w:t>
+      </w:r>
+      <w:r>
+        <w:t xml:space="preserve">. 1 </w:t>
+      </w:r>
+      <w:r>
+        <w:t>скриншот</w:t>
+      </w:r>
+      <w:r>
+        <w:t xml:space="preserve"> с программным кодом</w:t>
+      </w:r>
+    </w:p>
+    <w:p>
+      <w:pPr>
+        <w:ind w:left="0"/>
+        <w:jc w:val="center"/>
+      </w:pPr>
+    </w:p>
+    <w:p>
+      <w:pPr>
+        <w:ind w:left="0"/>
+        <w:jc w:val="left"/>
+      </w:pPr>
     </w:p>
     <w:p>
       <w:pPr>
@@ -57,6 +808,30 @@
       <w:pPr>
         <w:ind w:left="0"/>
         <w:jc w:val="left"/>
+        <w:rPr>
+          <w:lang w:val="en-US"/>
+        </w:rPr>
+      </w:pPr>
+      <w:r>
+        <w:t>Рис</w:t>
+      </w:r>
+      <w:r>
+        <w:rPr>
+          <w:lang w:val="en-US"/>
+        </w:rPr>
+        <w:t xml:space="preserve">. 2 </w:t>
+      </w:r>
+      <w:r>
+        <w:t>результаты</w:t>
+      </w:r>
+      <w:r>
+        <w:t xml:space="preserve"> работы</w:t>
+      </w:r>
+    </w:p>
+    <w:p>
+      <w:pPr>
+        <w:ind w:left="0"/>
+        <w:jc w:val="left"/>
       </w:pPr>
     </w:p>
     <w:p>
@@ -77,6 +852,27 @@
         <w:ind w:left="0"/>
         <w:jc w:val="left"/>
       </w:pPr>
+      <w:r>
+        <w:t>Рис</w:t>
+      </w:r>
+      <w:r>
+        <w:rPr>
+          <w:lang w:val="en-US"/>
+        </w:rPr>
+        <w:t xml:space="preserve">. </w:t>
+      </w:r>
+      <w:r>
+        <w:t>3</w:t>
+      </w:r>
+      <w:r>
+        <w:rPr>
+          <w:lang w:val="en-US"/>
+        </w:rPr>
+        <w:t xml:space="preserve"> </w:t>
+      </w:r>
+      <w:r>
+        <w:t>результаты работы</w:t>
+      </w:r>
     </w:p>
     <w:p>
       <w:pPr>
@@ -96,6 +892,42 @@
         <w:ind w:left="0"/>
         <w:jc w:val="left"/>
       </w:pPr>
+      <w:r>
+        <w:t>Рис</w:t>
+      </w:r>
+      <w:r>
+        <w:t xml:space="preserve">. </w:t>
+      </w:r>
+      <w:r>
+        <w:t>4</w:t>
+      </w:r>
+      <w:r>
+        <w:t xml:space="preserve"> </w:t>
+      </w:r>
+      <w:r>
+        <w:t>результаты работы</w:t>
+      </w:r>
+    </w:p>
+    <w:p>
+      <w:pPr>
+        <w:ind w:left="0"/>
+        <w:jc w:val="left"/>
+      </w:pPr>
+    </w:p>
+    <w:p>
+      <w:pPr>
+        <w:ind w:left="0"/>
+        <w:jc w:val="left"/>
+      </w:pPr>
+      <w:r>
+        <w:t>Р</w:t>
+      </w:r>
+      <w:r>
+        <w:t>езультаты работы в текстовом варианте</w:t>
+      </w:r>
+      <w:r>
+        <w:t>:</w:t>
+      </w:r>
     </w:p>
     <w:p>
       <w:pPr>
@@ -105,21 +937,6 @@
       <w:r>
         <w:t>Это текст</w:t>
       </w:r>
-      <w:r>
-        <w:t xml:space="preserve"> – Вывод строки </w:t>
-      </w:r>
-      <w:r>
-        <w:t>“</w:t>
-      </w:r>
-      <w:r>
-        <w:t>Это текст</w:t>
-      </w:r>
-      <w:r>
-        <w:t>”</w:t>
-      </w:r>
-      <w:r>
-        <w:t xml:space="preserve"> без кавычек в однострочном формате</w:t>
-      </w:r>
     </w:p>
     <w:p>
       <w:pPr>
@@ -129,24 +946,6 @@
       <w:r>
         <w:t>"Это текст"</w:t>
       </w:r>
-      <w:r>
-        <w:t xml:space="preserve"> – </w:t>
-      </w:r>
-      <w:r>
-        <w:t xml:space="preserve">Вывод строки </w:t>
-      </w:r>
-      <w:r>
-        <w:t>“</w:t>
-      </w:r>
-      <w:r>
-        <w:t>Это текст</w:t>
-      </w:r>
-      <w:r>
-        <w:t xml:space="preserve">” </w:t>
-      </w:r>
-      <w:r>
-        <w:t>с кавычками</w:t>
-      </w:r>
     </w:p>
     <w:p>
       <w:pPr>
@@ -165,21 +964,20 @@
       <w:r>
         <w:t>Текст</w:t>
       </w:r>
-      <w:r>
-        <w:t xml:space="preserve"> – многострочный вывод текста с помощью вертикального слеша </w:t>
-      </w:r>
-    </w:p>
-    <w:p>
-      <w:pPr>
-        <w:ind w:left="0"/>
-        <w:jc w:val="left"/>
-      </w:pPr>
-      <w:r>
-        <w:t>Начало строкипродолжение</w:t>
-      </w:r>
-      <w:r>
-        <w:t xml:space="preserve"> – конкатенация с помощью +</w:t>
-      </w:r>
+    </w:p>
+    <w:p>
+      <w:pPr>
+        <w:ind w:left="0"/>
+        <w:jc w:val="left"/>
+      </w:pPr>
+      <w:r>
+        <w:t xml:space="preserve">Начало </w:t>
+      </w:r>
+      <w:proofErr w:type="spellStart"/>
+      <w:r>
+        <w:t>строкипродолжение</w:t>
+      </w:r>
+      <w:proofErr w:type="spellEnd"/>
     </w:p>
     <w:p>
       <w:pPr>
@@ -189,17 +987,6 @@
       <w:r>
         <w:t>Товар: Стол деревянный, Цвет: белый не найден!</w:t>
       </w:r>
-      <w:r>
-        <w:t xml:space="preserve"> – конкатенация с помощью оператора </w:t>
-      </w:r>
-      <w:proofErr w:type="gramStart"/>
-      <w:r>
-        <w:t>СтрШаблон(</w:t>
-      </w:r>
-      <w:proofErr w:type="gramEnd"/>
-      <w:r>
-        <w:t>) на своем собственном примере</w:t>
-      </w:r>
     </w:p>
     <w:p>
       <w:pPr>
@@ -215,15 +1002,6 @@
       <w:r>
         <w:t>116</w:t>
       </w:r>
-      <w:r>
-        <w:t xml:space="preserve"> – столько заплатит Зинаида Петровна</w:t>
-      </w:r>
-      <w:r>
-        <w:t xml:space="preserve">, </w:t>
-      </w:r>
-      <w:r>
-        <w:t>если она выбрала товар на сумму 1200 рублей</w:t>
-      </w:r>
     </w:p>
     <w:p>
       <w:pPr>
@@ -233,23 +1011,6 @@
       <w:r>
         <w:t>-0,5</w:t>
       </w:r>
-      <w:r>
-        <w:t xml:space="preserve"> – результат выражения </w:t>
-      </w:r>
-      <w:r>
-        <w:t xml:space="preserve">(Унарный </w:t>
-      </w:r>
-      <w:proofErr w:type="gramStart"/>
-      <w:r>
-        <w:t>минус(</w:t>
-      </w:r>
-      <w:proofErr w:type="gramEnd"/>
-      <w:r>
-        <w:t>Переменная1 Плюс Переменная2) Деление Переменная2 Умножение Переменная1) Остаток от деления (Переменная2 Минус Переменная1), где Переменная1 и Переменная2</w:t>
-      </w:r>
-      <w:r>
-        <w:t xml:space="preserve"> с числами 1 и 2</w:t>
-      </w:r>
     </w:p>
     <w:p>
       <w:pPr>
@@ -259,9 +1020,6 @@
       <w:r>
         <w:t>26.11.2013 0:00:00</w:t>
       </w:r>
-      <w:r>
-        <w:t xml:space="preserve"> – прибавили к 24 июлю 2013 125 дней </w:t>
-      </w:r>
     </w:p>
     <w:p>
       <w:pPr>
@@ -271,9 +1029,6 @@
       <w:r>
         <w:t>24.10.2012 0:00:00</w:t>
       </w:r>
-      <w:r>
-        <w:t xml:space="preserve"> – вычли из 24 июля 2013 9 месяцев</w:t>
-      </w:r>
     </w:p>
     <w:p>
       <w:pPr>
@@ -282,9 +1037,6 @@
       </w:pPr>
       <w:r>
         <w:t>24.07.2020 0:00:00</w:t>
-      </w:r>
-      <w:r>
-        <w:t xml:space="preserve"> – прибавили к 24 июля 2013 7 лет</w:t>
       </w:r>
     </w:p>
     <w:p>
@@ -296,12 +1048,6 @@
         <w:lastRenderedPageBreak/>
         <w:t>Нет</w:t>
       </w:r>
-      <w:r>
-        <w:t xml:space="preserve"> – результат выражения </w:t>
-      </w:r>
-      <w:r>
-        <w:t>(ИСТИНА ИЛИ ЛОЖЬ) И (ИСТИНА И ЛОЖЬ)</w:t>
-      </w:r>
     </w:p>
     <w:p>
       <w:pPr>
@@ -311,12 +1057,6 @@
       <w:r>
         <w:t>Да</w:t>
       </w:r>
-      <w:r>
-        <w:t xml:space="preserve"> – результат выражения </w:t>
-      </w:r>
-      <w:r>
-        <w:t>НЕ (ИСТИНА И ЛОЖЬ) ИЛИ (ИСТИНА И ИСТИНА И ЛОЖЬ ИЛИ НЕ ИСТИНА)</w:t>
-      </w:r>
     </w:p>
     <w:p>
       <w:pPr>
@@ -326,28 +1066,272 @@
       <w:r>
         <w:t>Да</w:t>
       </w:r>
-      <w:r>
-        <w:t xml:space="preserve"> – результат выражения </w:t>
-      </w:r>
-      <w:r>
-        <w:t>(4375/16*0.9</w:t>
-      </w:r>
-      <w:proofErr w:type="gramStart"/>
-      <w:r>
-        <w:t>) &gt;</w:t>
-      </w:r>
-      <w:proofErr w:type="gramEnd"/>
-      <w:r>
-        <w:t xml:space="preserve"> -(675+435/100*(-73)) И НЕ ЛОЖЬ</w:t>
-      </w:r>
-    </w:p>
-    <w:p>
-      <w:pPr>
-        <w:ind w:left="0"/>
-        <w:jc w:val="left"/>
-      </w:pPr>
+    </w:p>
+    <w:p>
+      <w:pPr>
+        <w:ind w:left="0"/>
+        <w:jc w:val="left"/>
+      </w:pPr>
+    </w:p>
+    <w:p>
+      <w:pPr>
+        <w:ind w:left="0"/>
+        <w:jc w:val="left"/>
+        <w:rPr>
+          <w:lang w:val="en-US"/>
+        </w:rPr>
+      </w:pPr>
+      <w:r>
+        <w:rPr>
+          <w:lang w:val="en-US"/>
+        </w:rPr>
+        <w:t>Аргум</w:t>
+      </w:r>
       <w:bookmarkStart w:id="0" w:name="_GoBack"/>
       <w:bookmarkEnd w:id="0"/>
+      <w:r>
+        <w:t>ентация результатов</w:t>
+      </w:r>
+      <w:r>
+        <w:rPr>
+          <w:lang w:val="en-US"/>
+        </w:rPr>
+        <w:t>:</w:t>
+      </w:r>
+    </w:p>
+    <w:p>
+      <w:pPr>
+        <w:ind w:left="0"/>
+        <w:jc w:val="left"/>
+      </w:pPr>
+      <w:r>
+        <w:t>Это текст</w:t>
+      </w:r>
+      <w:r>
+        <w:t xml:space="preserve"> – Вывод строки </w:t>
+      </w:r>
+      <w:r>
+        <w:t>“</w:t>
+      </w:r>
+      <w:r>
+        <w:t>Это текст</w:t>
+      </w:r>
+      <w:r>
+        <w:t>”</w:t>
+      </w:r>
+      <w:r>
+        <w:t xml:space="preserve"> без кавычек в однострочном формате</w:t>
+      </w:r>
+    </w:p>
+    <w:p>
+      <w:pPr>
+        <w:ind w:left="0"/>
+        <w:jc w:val="left"/>
+      </w:pPr>
+      <w:r>
+        <w:t>"Это текст"</w:t>
+      </w:r>
+      <w:r>
+        <w:t xml:space="preserve"> – </w:t>
+      </w:r>
+      <w:r>
+        <w:t xml:space="preserve">Вывод строки </w:t>
+      </w:r>
+      <w:r>
+        <w:t>“</w:t>
+      </w:r>
+      <w:r>
+        <w:t>Это текст</w:t>
+      </w:r>
+      <w:r>
+        <w:t xml:space="preserve">” </w:t>
+      </w:r>
+      <w:r>
+        <w:t>с кавычками</w:t>
+      </w:r>
+    </w:p>
+    <w:p>
+      <w:pPr>
+        <w:ind w:left="0"/>
+        <w:jc w:val="left"/>
+      </w:pPr>
+      <w:r>
+        <w:t>Это</w:t>
+      </w:r>
+    </w:p>
+    <w:p>
+      <w:pPr>
+        <w:ind w:left="0"/>
+        <w:jc w:val="left"/>
+      </w:pPr>
+      <w:r>
+        <w:t>Текст</w:t>
+      </w:r>
+      <w:r>
+        <w:t xml:space="preserve"> – многострочный вывод текста с помощью вертикального слеша </w:t>
+      </w:r>
+    </w:p>
+    <w:p>
+      <w:pPr>
+        <w:ind w:left="0"/>
+        <w:jc w:val="left"/>
+      </w:pPr>
+      <w:r>
+        <w:t>Начало строкипродолжение</w:t>
+      </w:r>
+      <w:r>
+        <w:t xml:space="preserve"> – конкатенация с помощью +</w:t>
+      </w:r>
+    </w:p>
+    <w:p>
+      <w:pPr>
+        <w:ind w:left="0"/>
+        <w:jc w:val="left"/>
+      </w:pPr>
+      <w:r>
+        <w:t>Товар: Стол деревянный, Цвет: белый не найден!</w:t>
+      </w:r>
+      <w:r>
+        <w:t xml:space="preserve"> – конкатенация с помощью оператора </w:t>
+      </w:r>
+      <w:proofErr w:type="gramStart"/>
+      <w:r>
+        <w:t>СтрШаблон(</w:t>
+      </w:r>
+      <w:proofErr w:type="gramEnd"/>
+      <w:r>
+        <w:t>) на своем собственном примере</w:t>
+      </w:r>
+    </w:p>
+    <w:p>
+      <w:pPr>
+        <w:ind w:left="0"/>
+        <w:jc w:val="left"/>
+      </w:pPr>
+      <w:r>
+        <w:t>1</w:t>
+      </w:r>
+      <w:r>
+        <w:t> </w:t>
+      </w:r>
+      <w:r>
+        <w:t>116</w:t>
+      </w:r>
+      <w:r>
+        <w:t xml:space="preserve"> – столько заплатит Зинаида Петровна</w:t>
+      </w:r>
+      <w:r>
+        <w:t xml:space="preserve">, </w:t>
+      </w:r>
+      <w:r>
+        <w:t>если она выбрала товар на сумму 1200 рублей</w:t>
+      </w:r>
+    </w:p>
+    <w:p>
+      <w:pPr>
+        <w:ind w:left="0"/>
+        <w:jc w:val="left"/>
+      </w:pPr>
+      <w:r>
+        <w:t>-0,5</w:t>
+      </w:r>
+      <w:r>
+        <w:t xml:space="preserve"> – результат выражения (Унарный </w:t>
+      </w:r>
+      <w:proofErr w:type="gramStart"/>
+      <w:r>
+        <w:t>минус(</w:t>
+      </w:r>
+      <w:proofErr w:type="gramEnd"/>
+      <w:r>
+        <w:t>Переменная1 Плюс Переменная2) Деление Переменная2 Умножение Переменная1) Остаток от деления (Переменная2 Минус Переменная1), где Переменная1 и Переменная2 с числами 1 и 2</w:t>
+      </w:r>
+    </w:p>
+    <w:p>
+      <w:pPr>
+        <w:ind w:left="0"/>
+        <w:jc w:val="left"/>
+      </w:pPr>
+      <w:r>
+        <w:t>26.11.2013 0:00:00</w:t>
+      </w:r>
+      <w:r>
+        <w:t xml:space="preserve"> – прибавили к 24 июлю 2013 125 дней </w:t>
+      </w:r>
+    </w:p>
+    <w:p>
+      <w:pPr>
+        <w:ind w:left="0"/>
+        <w:jc w:val="left"/>
+      </w:pPr>
+      <w:r>
+        <w:t>24.10.2012 0:00:00</w:t>
+      </w:r>
+      <w:r>
+        <w:t xml:space="preserve"> – вычли из 24 июля 2013 9 месяцев</w:t>
+      </w:r>
+    </w:p>
+    <w:p>
+      <w:pPr>
+        <w:ind w:left="0"/>
+        <w:jc w:val="left"/>
+      </w:pPr>
+      <w:r>
+        <w:t>24.07.2020 0:00:00</w:t>
+      </w:r>
+      <w:r>
+        <w:t xml:space="preserve"> – прибавили к 24 июля 2013 7 лет</w:t>
+      </w:r>
+    </w:p>
+    <w:p>
+      <w:pPr>
+        <w:ind w:left="0"/>
+        <w:jc w:val="left"/>
+      </w:pPr>
+      <w:r>
+        <w:t>Нет</w:t>
+      </w:r>
+      <w:r>
+        <w:t xml:space="preserve"> – результат выражения (ИСТИНА ИЛИ ЛОЖЬ) И (ИСТИНА И ЛОЖЬ)</w:t>
+      </w:r>
+    </w:p>
+    <w:p>
+      <w:pPr>
+        <w:ind w:left="0"/>
+        <w:jc w:val="left"/>
+      </w:pPr>
+      <w:r>
+        <w:t>Да</w:t>
+      </w:r>
+      <w:r>
+        <w:t xml:space="preserve"> – результат выражения НЕ (ИСТИНА И ЛОЖЬ) ИЛИ (ИСТИНА И ИСТИНА И ЛОЖЬ ИЛИ НЕ ИСТИНА)</w:t>
+      </w:r>
+    </w:p>
+    <w:p>
+      <w:pPr>
+        <w:ind w:left="0"/>
+        <w:jc w:val="left"/>
+      </w:pPr>
+      <w:r>
+        <w:t>Да</w:t>
+      </w:r>
+      <w:r>
+        <w:t xml:space="preserve"> – результат выражения (4375/16*0.9</w:t>
+      </w:r>
+      <w:proofErr w:type="gramStart"/>
+      <w:r>
+        <w:t>) &gt;</w:t>
+      </w:r>
+      <w:proofErr w:type="gramEnd"/>
+      <w:r>
+        <w:t xml:space="preserve"> -(675+435/100*(-73)) И НЕ ЛОЖЬ</w:t>
+      </w:r>
+    </w:p>
+    <w:p>
+      <w:pPr>
+        <w:ind w:left="0"/>
+        <w:jc w:val="left"/>
+      </w:pPr>
     </w:p>
     <w:p>
       <w:pPr>
@@ -759,6 +1743,7 @@
   <w:style w:type="paragraph" w:default="1" w:styleId="a">
     <w:name w:val="Normal"/>
     <w:qFormat/>
+    <w:rsid w:val="00DC6C1C"/>
   </w:style>
   <w:style w:type="character" w:default="1" w:styleId="a0">
     <w:name w:val="Default Paragraph Font"/>
@@ -786,6 +1771,25 @@
     <w:uiPriority w:val="99"/>
     <w:semiHidden/>
     <w:unhideWhenUsed/>
+  </w:style>
+  <w:style w:type="paragraph" w:styleId="a3">
+    <w:name w:val="Normal (Web)"/>
+    <w:basedOn w:val="a"/>
+    <w:uiPriority w:val="99"/>
+    <w:semiHidden/>
+    <w:unhideWhenUsed/>
+    <w:rsid w:val="001630CE"/>
+    <w:pPr>
+      <w:spacing w:before="100" w:beforeAutospacing="1" w:after="100" w:afterAutospacing="1"/>
+      <w:ind w:left="0"/>
+      <w:jc w:val="left"/>
+    </w:pPr>
+    <w:rPr>
+      <w:rFonts w:eastAsia="Times New Roman"/>
+      <w:sz w:val="24"/>
+      <w:szCs w:val="24"/>
+      <w:lang w:eastAsia="ru-RU"/>
+    </w:rPr>
   </w:style>
 </w:styles>
 </file>

</xml_diff>